<commit_message>
merge all target id result
</commit_message>
<xml_diff>
--- a/Final Project Report Round 3.docx
+++ b/Final Project Report Round 3.docx
@@ -7,7 +7,6 @@
         <w:ind w:right="240"/>
         <w:jc w:val="center"/>
         <w:rPr>
-          <w:rFonts w:hint="eastAsia"/>
           <w:b/>
           <w:bCs/>
           <w:sz w:val="32"/>
@@ -186,7 +185,6 @@
         <w:ind w:right="240"/>
         <w:jc w:val="center"/>
         <w:rPr>
-          <w:rFonts w:hint="eastAsia"/>
           <w:lang w:eastAsia="zh-CN"/>
         </w:rPr>
       </w:pPr>
@@ -229,7 +227,7 @@
     </w:p>
     <w:p>
       <w:pPr>
-        <w:pStyle w:val="2"/>
+        <w:pStyle w:val="Heading2"/>
         <w:numPr>
           <w:ilvl w:val="0"/>
           <w:numId w:val="5"/>
@@ -259,7 +257,7 @@
     </w:p>
     <w:p>
       <w:pPr>
-        <w:pStyle w:val="2"/>
+        <w:pStyle w:val="Heading2"/>
         <w:ind w:right="240"/>
       </w:pPr>
       <w:r>
@@ -274,7 +272,7 @@
     </w:p>
     <w:p>
       <w:pPr>
-        <w:pStyle w:val="3"/>
+        <w:pStyle w:val="Heading3"/>
         <w:ind w:right="240"/>
       </w:pPr>
       <w:r>
@@ -429,7 +427,7 @@
     </w:p>
     <w:p>
       <w:pPr>
-        <w:pStyle w:val="3"/>
+        <w:pStyle w:val="Heading3"/>
         <w:ind w:right="240"/>
       </w:pPr>
       <w:r>
@@ -540,7 +538,7 @@
     </w:p>
     <w:p>
       <w:pPr>
-        <w:pStyle w:val="4"/>
+        <w:pStyle w:val="Heading4"/>
         <w:ind w:left="240" w:right="240"/>
       </w:pPr>
       <w:r>
@@ -643,7 +641,7 @@
     </w:p>
     <w:p>
       <w:pPr>
-        <w:pStyle w:val="4"/>
+        <w:pStyle w:val="Heading4"/>
         <w:ind w:left="240" w:right="240"/>
         <w:rPr>
           <w:lang w:eastAsia="zh-CN"/>
@@ -805,7 +803,7 @@
     </w:p>
     <w:p>
       <w:pPr>
-        <w:pStyle w:val="4"/>
+        <w:pStyle w:val="Heading4"/>
         <w:ind w:left="240" w:right="240"/>
       </w:pPr>
       <w:r>
@@ -826,7 +824,6 @@
       <w:pPr>
         <w:ind w:right="240"/>
         <w:rPr>
-          <w:rFonts w:hint="eastAsia"/>
           <w:lang w:eastAsia="zh-CN"/>
         </w:rPr>
       </w:pPr>
@@ -905,7 +902,7 @@
     </w:p>
     <w:p>
       <w:pPr>
-        <w:pStyle w:val="3"/>
+        <w:pStyle w:val="Heading3"/>
         <w:ind w:right="240"/>
       </w:pPr>
       <w:r>
@@ -958,7 +955,7 @@
     </w:p>
     <w:p>
       <w:pPr>
-        <w:pStyle w:val="2"/>
+        <w:pStyle w:val="Heading2"/>
         <w:ind w:right="240"/>
         <w:rPr>
           <w:rFonts w:asciiTheme="minorHAnsi" w:eastAsiaTheme="minorEastAsia" w:hAnsiTheme="minorHAnsi" w:cstheme="minorBidi"/>
@@ -971,7 +968,7 @@
     </w:p>
     <w:p>
       <w:pPr>
-        <w:pStyle w:val="3"/>
+        <w:pStyle w:val="Heading3"/>
         <w:ind w:right="240"/>
       </w:pPr>
       <w:r>
@@ -983,7 +980,7 @@
     </w:p>
     <w:p>
       <w:pPr>
-        <w:pStyle w:val="4"/>
+        <w:pStyle w:val="Heading4"/>
         <w:ind w:left="240" w:right="240"/>
       </w:pPr>
       <w:r>
@@ -1046,21 +1043,7 @@
         <w:rPr>
           <w:lang w:eastAsia="zh-CN"/>
         </w:rPr>
-        <w:t xml:space="preserve">The linear regression model to predict these IDs is obviously a multiple linear regression model </w:t>
-      </w:r>
-      <w:proofErr w:type="gramStart"/>
-      <w:r>
-        <w:rPr>
-          <w:lang w:eastAsia="zh-CN"/>
-        </w:rPr>
-        <w:t>due to the fact that</w:t>
-      </w:r>
-      <w:proofErr w:type="gramEnd"/>
-      <w:r>
-        <w:rPr>
-          <w:lang w:eastAsia="zh-CN"/>
-        </w:rPr>
-        <w:t xml:space="preserve"> </w:t>
+        <w:t xml:space="preserve">The linear regression model to predict these IDs is obviously a multiple linear regression model due to the fact that </w:t>
       </w:r>
       <w:r>
         <w:rPr>
@@ -1224,128 +1207,110 @@
         <w:rPr>
           <w:lang w:eastAsia="zh-CN"/>
         </w:rPr>
-        <w:t xml:space="preserve">are the coefficients which represent the influence each independent variable has on the dependent variable, and </w:t>
-      </w:r>
-      <w:r>
-        <w:rPr>
-          <w:lang w:eastAsia="zh-CN"/>
-        </w:rPr>
-        <w:t>E</w:t>
-      </w:r>
-      <w:r>
-        <w:rPr>
-          <w:lang w:eastAsia="zh-CN"/>
-        </w:rPr>
-        <w:t xml:space="preserve"> is the error term</w:t>
-      </w:r>
-      <w:r>
-        <w:rPr>
-          <w:lang w:eastAsia="zh-CN"/>
-        </w:rPr>
+        <w:t>are the coefficients which represent the influence each independent variable has on the dependent variable, and E is the error term.</w:t>
+      </w:r>
+    </w:p>
+    <w:p>
+      <w:pPr>
+        <w:pStyle w:val="Heading4"/>
+        <w:ind w:left="240" w:right="240"/>
+      </w:pPr>
+      <w:r>
+        <w:t xml:space="preserve">3.1.2 </w:t>
+      </w:r>
+      <w:r>
+        <w:t>Data Prep</w:t>
+      </w:r>
+      <w:r>
+        <w:t>rocessing</w:t>
+      </w:r>
+    </w:p>
+    <w:p>
+      <w:pPr>
+        <w:ind w:right="240"/>
+      </w:pPr>
+      <w:r>
+        <w:rPr>
+          <w:lang w:eastAsia="zh-CN"/>
+        </w:rPr>
+        <w:t xml:space="preserve">Feature Selection can be applied </w:t>
+      </w:r>
+      <w:r>
+        <w:t>by d</w:t>
+      </w:r>
+      <w:r>
+        <w:t>etermining which variables (features) are most relevant to the prediction of the dependent variable.</w:t>
+      </w:r>
+      <w:r>
+        <w:rPr>
+          <w:lang w:eastAsia="zh-CN"/>
+        </w:rPr>
+        <w:t xml:space="preserve"> </w:t>
+      </w:r>
+      <w:r>
+        <w:rPr>
+          <w:lang w:eastAsia="zh-CN"/>
+        </w:rPr>
+        <w:t>This dataset has more than 400 features in total, making it necessary</w:t>
+      </w:r>
+      <w:r>
+        <w:rPr>
+          <w:lang w:eastAsia="zh-CN"/>
+        </w:rPr>
+        <w:t xml:space="preserve"> to </w:t>
+      </w:r>
+      <w:r>
+        <w:rPr>
+          <w:lang w:eastAsia="zh-CN"/>
+        </w:rPr>
+        <w:t>reduce the dimensionality of the data by transforming the original variables into a new set of variables called principal components.</w:t>
+      </w:r>
+    </w:p>
+    <w:p>
+      <w:pPr>
+        <w:pStyle w:val="Heading4"/>
+        <w:ind w:left="240" w:right="240"/>
+      </w:pPr>
+      <w:r>
+        <w:t>3.</w:t>
+      </w:r>
+      <w:r>
+        <w:t>1</w:t>
+      </w:r>
+      <w:r>
         <w:t>.</w:t>
       </w:r>
-    </w:p>
-    <w:p>
-      <w:pPr>
-        <w:pStyle w:val="4"/>
-        <w:ind w:left="240" w:right="240"/>
-      </w:pPr>
-      <w:r>
-        <w:t xml:space="preserve">3.1.2 </w:t>
-      </w:r>
-      <w:r>
-        <w:t>Data Prep</w:t>
-      </w:r>
-      <w:r>
-        <w:t>rocessing</w:t>
-      </w:r>
-    </w:p>
-    <w:p>
-      <w:pPr>
-        <w:ind w:right="240"/>
-      </w:pPr>
-      <w:r>
-        <w:rPr>
-          <w:lang w:eastAsia="zh-CN"/>
-        </w:rPr>
-        <w:t xml:space="preserve">Feature Selection can be applied </w:t>
-      </w:r>
-      <w:r>
-        <w:t>by d</w:t>
-      </w:r>
-      <w:r>
-        <w:t>etermining which variables (features) are most relevant to the prediction of the dependent variable.</w:t>
-      </w:r>
-      <w:r>
-        <w:rPr>
-          <w:lang w:eastAsia="zh-CN"/>
-        </w:rPr>
-        <w:t xml:space="preserve"> </w:t>
-      </w:r>
-      <w:r>
-        <w:rPr>
-          <w:lang w:eastAsia="zh-CN"/>
-        </w:rPr>
-        <w:t>This dataset has more than 400 features in total, making it necessary</w:t>
-      </w:r>
-      <w:r>
-        <w:rPr>
-          <w:lang w:eastAsia="zh-CN"/>
-        </w:rPr>
-        <w:t xml:space="preserve"> to </w:t>
-      </w:r>
-      <w:r>
-        <w:rPr>
-          <w:lang w:eastAsia="zh-CN"/>
-        </w:rPr>
-        <w:t>reduce the dimensionality of the data by transforming the original variables into a new set of variables called principal components.</w:t>
-      </w:r>
-    </w:p>
-    <w:p>
-      <w:pPr>
-        <w:pStyle w:val="4"/>
-        <w:ind w:left="240" w:right="240"/>
+      <w:r>
+        <w:t>3</w:t>
+      </w:r>
+      <w:r>
+        <w:t xml:space="preserve"> Evaluation</w:t>
+      </w:r>
+    </w:p>
+    <w:p>
+      <w:pPr>
+        <w:ind w:right="240"/>
+        <w:rPr>
+          <w:b/>
+          <w:lang w:eastAsia="zh-CN"/>
+        </w:rPr>
+      </w:pPr>
+      <w:r>
+        <w:t xml:space="preserve">This final step measures the accuracy of the retrained model by comparing the predicted values with the actual values, providing a clear view of the model's effectiveness in predicting new data based on the reduced set of features. </w:t>
+      </w:r>
+      <w:r>
+        <w:t>This reduction in dimensionality can simplify the modeling process without sacrificing much explanatory power.</w:t>
+      </w:r>
+    </w:p>
+    <w:p>
+      <w:pPr>
+        <w:pStyle w:val="Heading3"/>
+        <w:ind w:right="240"/>
       </w:pPr>
       <w:r>
         <w:t>3.</w:t>
       </w:r>
       <w:r>
-        <w:t>1</w:t>
-      </w:r>
-      <w:r>
-        <w:t>.</w:t>
-      </w:r>
-      <w:r>
-        <w:t>3</w:t>
-      </w:r>
-      <w:r>
-        <w:t xml:space="preserve"> Evaluation</w:t>
-      </w:r>
-    </w:p>
-    <w:p>
-      <w:pPr>
-        <w:ind w:right="240"/>
-        <w:rPr>
-          <w:b/>
-          <w:lang w:eastAsia="zh-CN"/>
-        </w:rPr>
-      </w:pPr>
-      <w:r>
-        <w:t xml:space="preserve">This final step measures the accuracy of the retrained model by comparing the predicted values with the actual values, providing a clear view of the model's effectiveness in predicting new data based on the reduced set of features. </w:t>
-      </w:r>
-      <w:r>
-        <w:t>This reduction in dimensionality can simplify the modeling process without sacrificing much explanatory power.</w:t>
-      </w:r>
-    </w:p>
-    <w:p>
-      <w:pPr>
-        <w:pStyle w:val="3"/>
-        <w:ind w:right="240"/>
-      </w:pPr>
-      <w:r>
-        <w:t>3.</w:t>
-      </w:r>
-      <w:r>
         <w:t>2</w:t>
       </w:r>
       <w:r>
@@ -1354,7 +1319,7 @@
     </w:p>
     <w:p>
       <w:pPr>
-        <w:pStyle w:val="4"/>
+        <w:pStyle w:val="Heading4"/>
         <w:ind w:left="240" w:right="240"/>
       </w:pPr>
       <w:r>
@@ -1481,61 +1446,25 @@
         <w:rPr>
           <w:lang w:eastAsia="zh-CN"/>
         </w:rPr>
-        <w:t xml:space="preserve">, </w:t>
-      </w:r>
-      <w:r>
-        <w:rPr>
-          <w:lang w:eastAsia="zh-CN"/>
-        </w:rPr>
-        <w:t>x</w:t>
-      </w:r>
-      <w:r>
-        <w:rPr>
-          <w:lang w:eastAsia="zh-CN"/>
-        </w:rPr>
+        <w:t xml:space="preserve">, x is the </w:t>
+      </w:r>
+      <w:r>
+        <w:rPr>
+          <w:lang w:eastAsia="zh-CN"/>
+        </w:rPr>
+        <w:t>independent variable,</w:t>
+      </w:r>
+      <w:r>
         <w:t xml:space="preserve"> </w:t>
       </w:r>
       <w:r>
-        <w:rPr>
-          <w:lang w:eastAsia="zh-CN"/>
-        </w:rPr>
-        <w:t>is the</w:t>
-      </w:r>
-      <w:r>
-        <w:rPr>
-          <w:lang w:eastAsia="zh-CN"/>
-        </w:rPr>
-        <w:t xml:space="preserve"> </w:t>
-      </w:r>
-      <w:r>
-        <w:rPr>
-          <w:lang w:eastAsia="zh-CN"/>
-        </w:rPr>
-        <w:t>independent variable,</w:t>
-      </w:r>
-      <w:r>
-        <w:t xml:space="preserve"> </w:t>
-      </w:r>
-      <w:r>
         <w:t xml:space="preserve">b0, b1, b2 ... bn </w:t>
       </w:r>
       <w:r>
         <w:rPr>
           <w:lang w:eastAsia="zh-CN"/>
         </w:rPr>
-        <w:t>are the coefficients</w:t>
-      </w:r>
-      <w:r>
-        <w:rPr>
-          <w:lang w:eastAsia="zh-CN"/>
-        </w:rPr>
-        <w:t xml:space="preserve"> of model</w:t>
-      </w:r>
-      <w:r>
-        <w:rPr>
-          <w:lang w:eastAsia="zh-CN"/>
-        </w:rPr>
-        <w:t xml:space="preserve"> which represent the influence each independent variable has on the dependent variable, and E is the error term.</w:t>
+        <w:t>are the coefficients of model which represent the influence each independent variable has on the dependent variable, and E is the error term.</w:t>
       </w:r>
     </w:p>
     <w:p>
@@ -1568,7 +1497,7 @@
     </w:p>
     <w:p>
       <w:pPr>
-        <w:pStyle w:val="4"/>
+        <w:pStyle w:val="Heading4"/>
         <w:ind w:left="240" w:right="240"/>
       </w:pPr>
       <w:r>
@@ -1695,7 +1624,7 @@
     </w:p>
     <w:p>
       <w:pPr>
-        <w:pStyle w:val="4"/>
+        <w:pStyle w:val="Heading4"/>
         <w:ind w:left="240" w:right="240"/>
       </w:pPr>
       <w:r>
@@ -1708,7 +1637,7 @@
     </w:p>
     <w:p>
       <w:pPr>
-        <w:pStyle w:val="ad"/>
+        <w:pStyle w:val="ListParagraph"/>
         <w:shd w:val="clear" w:color="auto" w:fill="FFFFFF" w:themeFill="background1"/>
         <w:spacing w:after="0"/>
         <w:ind w:leftChars="0" w:right="240"/>
@@ -1727,7 +1656,7 @@
     </w:p>
     <w:p>
       <w:pPr>
-        <w:pStyle w:val="3"/>
+        <w:pStyle w:val="Heading3"/>
         <w:ind w:right="240"/>
       </w:pPr>
       <w:r>
@@ -1745,7 +1674,7 @@
     </w:p>
     <w:p>
       <w:pPr>
-        <w:pStyle w:val="4"/>
+        <w:pStyle w:val="Heading4"/>
         <w:ind w:left="240" w:right="240"/>
       </w:pPr>
       <w:r>
@@ -1765,7 +1694,7 @@
     </w:p>
     <w:p>
       <w:pPr>
-        <w:pStyle w:val="4"/>
+        <w:pStyle w:val="Heading4"/>
         <w:ind w:left="240" w:right="240"/>
       </w:pPr>
       <w:r>
@@ -1796,7 +1725,7 @@
     </w:p>
     <w:p>
       <w:pPr>
-        <w:pStyle w:val="4"/>
+        <w:pStyle w:val="Heading4"/>
         <w:ind w:left="240" w:right="240"/>
       </w:pPr>
       <w:r>
@@ -1822,7 +1751,7 @@
     </w:p>
     <w:p>
       <w:pPr>
-        <w:pStyle w:val="3"/>
+        <w:pStyle w:val="Heading3"/>
         <w:ind w:right="240"/>
       </w:pPr>
       <w:r>
@@ -1837,7 +1766,7 @@
     </w:p>
     <w:p>
       <w:pPr>
-        <w:pStyle w:val="4"/>
+        <w:pStyle w:val="Heading4"/>
         <w:ind w:left="240" w:right="240"/>
       </w:pPr>
       <w:r>
@@ -1857,7 +1786,7 @@
       <w:pPr>
         <w:ind w:right="240"/>
         <w:rPr>
-          <w:rFonts w:ascii="system-ui" w:hAnsi="system-ui"/>
+          <w:rFonts w:ascii="system-ui" w:hAnsi="system-ui" w:hint="eastAsia"/>
           <w:color w:val="ECECEC"/>
           <w:shd w:val="clear" w:color="auto" w:fill="212121"/>
         </w:rPr>
@@ -1871,7 +1800,7 @@
     </w:p>
     <w:p>
       <w:pPr>
-        <w:pStyle w:val="4"/>
+        <w:pStyle w:val="Heading4"/>
         <w:ind w:left="240" w:right="240"/>
       </w:pPr>
       <w:r>
@@ -2006,7 +1935,7 @@
     </w:p>
     <w:p>
       <w:pPr>
-        <w:pStyle w:val="ad"/>
+        <w:pStyle w:val="ListParagraph"/>
         <w:shd w:val="clear" w:color="auto" w:fill="FFFFFF" w:themeFill="background1"/>
         <w:spacing w:after="0"/>
         <w:ind w:leftChars="0" w:right="240"/>
@@ -2060,7 +1989,7 @@
     </w:p>
     <w:p>
       <w:pPr>
-        <w:pStyle w:val="4"/>
+        <w:pStyle w:val="Heading4"/>
         <w:ind w:left="240" w:right="240"/>
       </w:pPr>
       <w:r>
@@ -2186,7 +2115,7 @@
     </w:p>
     <w:p>
       <w:pPr>
-        <w:pStyle w:val="3"/>
+        <w:pStyle w:val="Heading3"/>
         <w:ind w:right="240"/>
       </w:pPr>
       <w:r>
@@ -2210,7 +2139,7 @@
     </w:p>
     <w:p>
       <w:pPr>
-        <w:pStyle w:val="4"/>
+        <w:pStyle w:val="Heading4"/>
         <w:ind w:left="240" w:right="240"/>
       </w:pPr>
       <w:r>
@@ -2231,18 +2160,12 @@
         <w:ind w:right="240"/>
       </w:pPr>
       <w:r>
-        <w:t xml:space="preserve">Decision tree regression is a machine learning method that uses a decision tree to model the relationship between a set of features and a continuous target variable. </w:t>
-      </w:r>
-      <w:r>
-        <w:t>Like</w:t>
-      </w:r>
-      <w:r>
-        <w:t xml:space="preserve"> decision trees used in classification, decision trees for regression predict the outcome based on input features by splitting the data into subsets using decision rules inferred from the input features.</w:t>
-      </w:r>
-    </w:p>
-    <w:p>
-      <w:pPr>
-        <w:pStyle w:val="4"/>
+        <w:t>Decision tree regression is a machine learning method that uses a decision tree to model the relationship between a set of features and a continuous target variable. Like decision trees used in classification, decision trees for regression predict the outcome based on input features by splitting the data into subsets using decision rules inferred from the input features.</w:t>
+      </w:r>
+    </w:p>
+    <w:p>
+      <w:pPr>
+        <w:pStyle w:val="Heading4"/>
         <w:ind w:left="240" w:right="240"/>
       </w:pPr>
       <w:r>
@@ -2287,24 +2210,18 @@
         <w:t>set and u</w:t>
       </w:r>
       <w:r>
-        <w:t xml:space="preserve">se the feature_importances_ attribute of the decision tree model to get the importance of each </w:t>
-      </w:r>
-      <w:r>
-        <w:t>feature.</w:t>
+        <w:t>se the feature_importances_ attribute of the decision tree model to get the importance of each feature.</w:t>
       </w:r>
       <w:r>
         <w:t xml:space="preserve"> Finally, </w:t>
       </w:r>
       <w:r>
-        <w:t>choosing</w:t>
-      </w:r>
-      <w:r>
-        <w:t xml:space="preserve"> a threshold and keep only the features that have an importance above this threshold for further modeling.</w:t>
-      </w:r>
-    </w:p>
-    <w:p>
-      <w:pPr>
-        <w:pStyle w:val="ad"/>
+        <w:t>choosing a threshold and keep only the features that have an importance above this threshold for further modeling.</w:t>
+      </w:r>
+    </w:p>
+    <w:p>
+      <w:pPr>
+        <w:pStyle w:val="ListParagraph"/>
         <w:shd w:val="clear" w:color="auto" w:fill="FFFFFF" w:themeFill="background1"/>
         <w:spacing w:after="0"/>
         <w:ind w:leftChars="0" w:right="240"/>
@@ -2358,7 +2275,7 @@
     </w:p>
     <w:p>
       <w:pPr>
-        <w:pStyle w:val="4"/>
+        <w:pStyle w:val="Heading4"/>
         <w:ind w:left="240" w:right="240"/>
       </w:pPr>
       <w:r>
@@ -2376,7 +2293,7 @@
     </w:p>
     <w:p>
       <w:pPr>
-        <w:pStyle w:val="ad"/>
+        <w:pStyle w:val="ListParagraph"/>
         <w:shd w:val="clear" w:color="auto" w:fill="FFFFFF" w:themeFill="background1"/>
         <w:spacing w:after="0"/>
         <w:ind w:leftChars="0" w:right="240"/>
@@ -2400,7 +2317,7 @@
     </w:p>
     <w:p>
       <w:pPr>
-        <w:pStyle w:val="3"/>
+        <w:pStyle w:val="Heading3"/>
         <w:ind w:right="240"/>
       </w:pPr>
       <w:r>
@@ -2418,7 +2335,7 @@
     </w:p>
     <w:p>
       <w:pPr>
-        <w:pStyle w:val="4"/>
+        <w:pStyle w:val="Heading4"/>
         <w:ind w:left="240" w:right="240"/>
       </w:pPr>
       <w:r>
@@ -2448,7 +2365,7 @@
     </w:p>
     <w:p>
       <w:pPr>
-        <w:pStyle w:val="4"/>
+        <w:pStyle w:val="Heading4"/>
         <w:ind w:left="240" w:right="240"/>
         <w:rPr>
           <w:lang w:eastAsia="zh-CN"/>
@@ -2479,7 +2396,7 @@
     </w:p>
     <w:p>
       <w:pPr>
-        <w:pStyle w:val="ad"/>
+        <w:pStyle w:val="ListParagraph"/>
         <w:shd w:val="clear" w:color="auto" w:fill="FFFFFF" w:themeFill="background1"/>
         <w:spacing w:after="0"/>
         <w:ind w:leftChars="0" w:right="240"/>
@@ -2498,7 +2415,7 @@
     </w:p>
     <w:p>
       <w:pPr>
-        <w:pStyle w:val="4"/>
+        <w:pStyle w:val="Heading4"/>
         <w:ind w:left="240" w:right="240"/>
       </w:pPr>
       <w:r>
@@ -2516,7 +2433,7 @@
     </w:p>
     <w:p>
       <w:pPr>
-        <w:pStyle w:val="3"/>
+        <w:pStyle w:val="Heading3"/>
         <w:ind w:right="240"/>
       </w:pPr>
       <w:r>
@@ -2549,7 +2466,7 @@
     </w:p>
     <w:p>
       <w:pPr>
-        <w:pStyle w:val="2"/>
+        <w:pStyle w:val="Heading2"/>
         <w:ind w:right="240"/>
       </w:pPr>
       <w:r>
@@ -2560,6 +2477,130 @@
       </w:r>
       <w:r>
         <w:t xml:space="preserve">Suggestions </w:t>
+      </w:r>
+    </w:p>
+    <w:p>
+      <w:pPr>
+        <w:pStyle w:val="Heading3"/>
+        <w:ind w:right="240"/>
+      </w:pPr>
+      <w:r>
+        <w:t xml:space="preserve">4.1 </w:t>
+      </w:r>
+      <w:r>
+        <w:t>Feature Selection Techniques</w:t>
+      </w:r>
+    </w:p>
+    <w:p>
+      <w:pPr>
+        <w:shd w:val="clear" w:color="auto" w:fill="FFFFFF" w:themeFill="background1"/>
+        <w:spacing w:before="300" w:after="300"/>
+        <w:ind w:right="240"/>
+      </w:pPr>
+      <w:r>
+        <w:t>To improve the predictive power and efficiency of our models, we experimented with various feature selection techniques. Feature selection is essential in handling datasets with a large number of features, as it helps in reducing dimensionality, improving model accuracy, and reducing training time.</w:t>
+      </w:r>
+    </w:p>
+    <w:p>
+      <w:pPr>
+        <w:pStyle w:val="Heading3"/>
+        <w:ind w:right="240"/>
+      </w:pPr>
+      <w:r>
+        <w:t xml:space="preserve">4.2 </w:t>
+      </w:r>
+      <w:r>
+        <w:t>Filter Methods</w:t>
+      </w:r>
+    </w:p>
+    <w:p>
+      <w:pPr>
+        <w:shd w:val="clear" w:color="auto" w:fill="FFFFFF" w:themeFill="background1"/>
+        <w:spacing w:before="300" w:after="300"/>
+        <w:ind w:right="240"/>
+      </w:pPr>
+      <w:r>
+        <w:t>We began with filter methods, which involve selecting features based on their statistical scores in relation to the output variable. These methods are generally faster and less computationally expensive as they do not involve training models. We applied correlation coefficients and Chi-squared tests to identify and retain the most relevant features. Despite the simplicity and speed of filter methods, they do not consider the interaction between features, which can be crucial for some datasets.</w:t>
+      </w:r>
+    </w:p>
+    <w:p>
+      <w:pPr>
+        <w:pStyle w:val="Heading3"/>
+        <w:ind w:right="240"/>
+      </w:pPr>
+      <w:r>
+        <w:t xml:space="preserve">4.3 </w:t>
+      </w:r>
+      <w:r>
+        <w:t>Wrapper Methods</w:t>
+      </w:r>
+    </w:p>
+    <w:p>
+      <w:pPr>
+        <w:shd w:val="clear" w:color="auto" w:fill="FFFFFF" w:themeFill="background1"/>
+        <w:spacing w:before="300" w:after="300"/>
+        <w:ind w:right="240"/>
+      </w:pPr>
+      <w:r>
+        <w:t xml:space="preserve">Following the filter methods, we implemented wrapper methods that evaluate subsets of features based on the model performance, making them more effective but also more computationally intensive. We used a stepwise backward elimination process, where we initially included all features and iteratively removed the least significant feature until no </w:t>
+      </w:r>
+      <w:r>
+        <w:lastRenderedPageBreak/>
+        <w:t>improvement in model performance was observed. This method, while more time-consuming, provided a tailored subset of features that optimized our specific models.</w:t>
+      </w:r>
+    </w:p>
+    <w:p>
+      <w:pPr>
+        <w:pStyle w:val="Heading3"/>
+        <w:ind w:right="240"/>
+      </w:pPr>
+      <w:r>
+        <w:t xml:space="preserve">4.4 </w:t>
+      </w:r>
+      <w:r>
+        <w:t>Implementation and Outcomes</w:t>
+      </w:r>
+    </w:p>
+    <w:p>
+      <w:pPr>
+        <w:shd w:val="clear" w:color="auto" w:fill="FFFFFF" w:themeFill="background1"/>
+        <w:spacing w:before="300" w:after="300"/>
+        <w:ind w:right="240"/>
+      </w:pPr>
+      <w:r>
+        <w:t>Both methods were implemented using Python's scikit-learn library. The filter method was straightforward to apply but yielded minimal improvement in model performance for complex interactions. In contrast, the wrapper method, although slower, resulted in a noticeable enhancement in model accuracy, particularly in the Lasso and Random Forest models.</w:t>
+      </w:r>
+    </w:p>
+    <w:p>
+      <w:pPr>
+        <w:shd w:val="clear" w:color="auto" w:fill="FFFFFF" w:themeFill="background1"/>
+        <w:spacing w:before="300" w:after="300"/>
+        <w:ind w:right="240"/>
+      </w:pPr>
+      <w:r>
+        <w:t>Despite the improvements, the computational cost and time required for the wrapper method were substantial, which might not be feasible for all projects, especially those with extremely large datasets or limited computational resources.</w:t>
+      </w:r>
+    </w:p>
+    <w:p>
+      <w:pPr>
+        <w:pStyle w:val="Heading3"/>
+        <w:ind w:right="240"/>
+      </w:pPr>
+      <w:r>
+        <w:t xml:space="preserve">4.5 </w:t>
+      </w:r>
+      <w:r>
+        <w:t>Conclusion</w:t>
+      </w:r>
+    </w:p>
+    <w:p>
+      <w:pPr>
+        <w:shd w:val="clear" w:color="auto" w:fill="FFFFFF" w:themeFill="background1"/>
+        <w:spacing w:before="300" w:after="300"/>
+        <w:ind w:right="240"/>
+      </w:pPr>
+      <w:r>
+        <w:t>The exploration of feature selection methods allowed us to understand better the trade-offs between model accuracy and computational efficiency. While the filter method is quick and effective for a preliminary reduction of features, the wrapper method provides a more nuanced approach to feature selection, beneficial for models requiring detailed feature analysis. Future work could explore hybrid methods that combine both approaches to balance effectiveness and efficiency.</w:t>
       </w:r>
     </w:p>
     <w:p>
@@ -3859,7 +3900,7 @@
     <w:lsdException w:name="Unresolved Mention" w:semiHidden="1" w:unhideWhenUsed="1"/>
     <w:lsdException w:name="Smart Link" w:semiHidden="1" w:unhideWhenUsed="1"/>
   </w:latentStyles>
-  <w:style w:type="paragraph" w:default="1" w:styleId="a">
+  <w:style w:type="paragraph" w:default="1" w:styleId="Normal">
     <w:name w:val="Normal"/>
     <w:qFormat/>
     <w:rsid w:val="00AA2600"/>
@@ -3870,11 +3911,11 @@
       <w:rFonts w:ascii="Times New Roman" w:hAnsi="Times New Roman"/>
     </w:rPr>
   </w:style>
-  <w:style w:type="paragraph" w:styleId="1">
+  <w:style w:type="paragraph" w:styleId="Heading1">
     <w:name w:val="heading 1"/>
-    <w:basedOn w:val="a"/>
-    <w:next w:val="a"/>
-    <w:link w:val="10"/>
+    <w:basedOn w:val="Normal"/>
+    <w:next w:val="Normal"/>
+    <w:link w:val="Heading1Char"/>
     <w:uiPriority w:val="9"/>
     <w:qFormat/>
     <w:rsid w:val="006367E7"/>
@@ -3892,11 +3933,11 @@
       <w:szCs w:val="40"/>
     </w:rPr>
   </w:style>
-  <w:style w:type="paragraph" w:styleId="2">
+  <w:style w:type="paragraph" w:styleId="Heading2">
     <w:name w:val="heading 2"/>
-    <w:basedOn w:val="a"/>
-    <w:next w:val="a"/>
-    <w:link w:val="20"/>
+    <w:basedOn w:val="Normal"/>
+    <w:next w:val="Normal"/>
+    <w:link w:val="Heading2Char"/>
     <w:uiPriority w:val="9"/>
     <w:unhideWhenUsed/>
     <w:qFormat/>
@@ -3915,11 +3956,11 @@
       <w:szCs w:val="32"/>
     </w:rPr>
   </w:style>
-  <w:style w:type="paragraph" w:styleId="3">
+  <w:style w:type="paragraph" w:styleId="Heading3">
     <w:name w:val="heading 3"/>
-    <w:basedOn w:val="a"/>
-    <w:next w:val="a"/>
-    <w:link w:val="30"/>
+    <w:basedOn w:val="Normal"/>
+    <w:next w:val="Normal"/>
+    <w:link w:val="Heading3Char"/>
     <w:uiPriority w:val="9"/>
     <w:unhideWhenUsed/>
     <w:qFormat/>
@@ -3938,11 +3979,11 @@
       <w:szCs w:val="28"/>
     </w:rPr>
   </w:style>
-  <w:style w:type="paragraph" w:styleId="4">
+  <w:style w:type="paragraph" w:styleId="Heading4">
     <w:name w:val="heading 4"/>
-    <w:basedOn w:val="a"/>
-    <w:next w:val="a"/>
-    <w:link w:val="40"/>
+    <w:basedOn w:val="Normal"/>
+    <w:next w:val="Normal"/>
+    <w:link w:val="Heading4Char"/>
     <w:uiPriority w:val="9"/>
     <w:unhideWhenUsed/>
     <w:qFormat/>
@@ -3961,11 +4002,11 @@
       <w:color w:val="000000" w:themeColor="text1"/>
     </w:rPr>
   </w:style>
-  <w:style w:type="paragraph" w:styleId="5">
+  <w:style w:type="paragraph" w:styleId="Heading5">
     <w:name w:val="heading 5"/>
-    <w:basedOn w:val="a"/>
-    <w:next w:val="a"/>
-    <w:link w:val="50"/>
+    <w:basedOn w:val="Normal"/>
+    <w:next w:val="Normal"/>
+    <w:link w:val="Heading5Char"/>
     <w:uiPriority w:val="9"/>
     <w:unhideWhenUsed/>
     <w:qFormat/>
@@ -3980,11 +4021,11 @@
       <w:color w:val="0F4761" w:themeColor="accent1" w:themeShade="BF"/>
     </w:rPr>
   </w:style>
-  <w:style w:type="paragraph" w:styleId="6">
+  <w:style w:type="paragraph" w:styleId="Heading6">
     <w:name w:val="heading 6"/>
-    <w:basedOn w:val="a"/>
-    <w:next w:val="a"/>
-    <w:link w:val="60"/>
+    <w:basedOn w:val="Normal"/>
+    <w:next w:val="Normal"/>
+    <w:link w:val="Heading6Char"/>
     <w:uiPriority w:val="9"/>
     <w:unhideWhenUsed/>
     <w:qFormat/>
@@ -4001,11 +4042,11 @@
       <w:color w:val="595959" w:themeColor="text1" w:themeTint="A6"/>
     </w:rPr>
   </w:style>
-  <w:style w:type="paragraph" w:styleId="7">
+  <w:style w:type="paragraph" w:styleId="Heading7">
     <w:name w:val="heading 7"/>
-    <w:basedOn w:val="a"/>
-    <w:next w:val="a"/>
-    <w:link w:val="70"/>
+    <w:basedOn w:val="Normal"/>
+    <w:next w:val="Normal"/>
+    <w:link w:val="Heading7Char"/>
     <w:uiPriority w:val="9"/>
     <w:unhideWhenUsed/>
     <w:qFormat/>
@@ -4020,11 +4061,11 @@
       <w:color w:val="595959" w:themeColor="text1" w:themeTint="A6"/>
     </w:rPr>
   </w:style>
-  <w:style w:type="paragraph" w:styleId="8">
+  <w:style w:type="paragraph" w:styleId="Heading8">
     <w:name w:val="heading 8"/>
-    <w:basedOn w:val="a"/>
-    <w:next w:val="a"/>
-    <w:link w:val="80"/>
+    <w:basedOn w:val="Normal"/>
+    <w:next w:val="Normal"/>
+    <w:link w:val="Heading8Char"/>
     <w:uiPriority w:val="9"/>
     <w:unhideWhenUsed/>
     <w:qFormat/>
@@ -4041,11 +4082,11 @@
       <w:color w:val="272727" w:themeColor="text1" w:themeTint="D8"/>
     </w:rPr>
   </w:style>
-  <w:style w:type="paragraph" w:styleId="9">
+  <w:style w:type="paragraph" w:styleId="Heading9">
     <w:name w:val="heading 9"/>
-    <w:basedOn w:val="a"/>
-    <w:next w:val="a"/>
-    <w:link w:val="90"/>
+    <w:basedOn w:val="Normal"/>
+    <w:next w:val="Normal"/>
+    <w:link w:val="Heading9Char"/>
     <w:uiPriority w:val="9"/>
     <w:unhideWhenUsed/>
     <w:qFormat/>
@@ -4060,12 +4101,13 @@
       <w:color w:val="272727" w:themeColor="text1" w:themeTint="D8"/>
     </w:rPr>
   </w:style>
-  <w:style w:type="character" w:default="1" w:styleId="a0">
+  <w:style w:type="character" w:default="1" w:styleId="DefaultParagraphFont">
     <w:name w:val="Default Paragraph Font"/>
     <w:uiPriority w:val="1"/>
+    <w:semiHidden/>
     <w:unhideWhenUsed/>
   </w:style>
-  <w:style w:type="table" w:default="1" w:styleId="a1">
+  <w:style w:type="table" w:default="1" w:styleId="TableNormal">
     <w:name w:val="Normal Table"/>
     <w:uiPriority w:val="99"/>
     <w:semiHidden/>
@@ -4080,16 +4122,16 @@
       </w:tblCellMar>
     </w:tblPr>
   </w:style>
-  <w:style w:type="numbering" w:default="1" w:styleId="a2">
+  <w:style w:type="numbering" w:default="1" w:styleId="NoList">
     <w:name w:val="No List"/>
     <w:uiPriority w:val="99"/>
     <w:semiHidden/>
     <w:unhideWhenUsed/>
   </w:style>
-  <w:style w:type="character" w:customStyle="1" w:styleId="10">
-    <w:name w:val="标题 1 字符"/>
-    <w:basedOn w:val="a0"/>
-    <w:link w:val="1"/>
+  <w:style w:type="character" w:customStyle="1" w:styleId="Heading1Char">
+    <w:name w:val="Heading 1 Char"/>
+    <w:basedOn w:val="DefaultParagraphFont"/>
+    <w:link w:val="Heading1"/>
     <w:uiPriority w:val="9"/>
     <w:rsid w:val="006367E7"/>
     <w:rPr>
@@ -4100,10 +4142,10 @@
       <w:szCs w:val="40"/>
     </w:rPr>
   </w:style>
-  <w:style w:type="character" w:customStyle="1" w:styleId="20">
-    <w:name w:val="标题 2 字符"/>
-    <w:basedOn w:val="a0"/>
-    <w:link w:val="2"/>
+  <w:style w:type="character" w:customStyle="1" w:styleId="Heading2Char">
+    <w:name w:val="Heading 2 Char"/>
+    <w:basedOn w:val="DefaultParagraphFont"/>
+    <w:link w:val="Heading2"/>
     <w:uiPriority w:val="9"/>
     <w:rsid w:val="006367E7"/>
     <w:rPr>
@@ -4114,10 +4156,10 @@
       <w:szCs w:val="32"/>
     </w:rPr>
   </w:style>
-  <w:style w:type="character" w:customStyle="1" w:styleId="30">
-    <w:name w:val="标题 3 字符"/>
-    <w:basedOn w:val="a0"/>
-    <w:link w:val="3"/>
+  <w:style w:type="character" w:customStyle="1" w:styleId="Heading3Char">
+    <w:name w:val="Heading 3 Char"/>
+    <w:basedOn w:val="DefaultParagraphFont"/>
+    <w:link w:val="Heading3"/>
     <w:uiPriority w:val="9"/>
     <w:rsid w:val="003D50B2"/>
     <w:rPr>
@@ -4128,10 +4170,10 @@
       <w:szCs w:val="28"/>
     </w:rPr>
   </w:style>
-  <w:style w:type="character" w:customStyle="1" w:styleId="40">
-    <w:name w:val="标题 4 字符"/>
-    <w:basedOn w:val="a0"/>
-    <w:link w:val="4"/>
+  <w:style w:type="character" w:customStyle="1" w:styleId="Heading4Char">
+    <w:name w:val="Heading 4 Char"/>
+    <w:basedOn w:val="DefaultParagraphFont"/>
+    <w:link w:val="Heading4"/>
     <w:uiPriority w:val="9"/>
     <w:rsid w:val="00A24160"/>
     <w:rPr>
@@ -4141,20 +4183,20 @@
       <w:color w:val="000000" w:themeColor="text1"/>
     </w:rPr>
   </w:style>
-  <w:style w:type="character" w:customStyle="1" w:styleId="50">
-    <w:name w:val="标题 5 字符"/>
-    <w:basedOn w:val="a0"/>
-    <w:link w:val="5"/>
+  <w:style w:type="character" w:customStyle="1" w:styleId="Heading5Char">
+    <w:name w:val="Heading 5 Char"/>
+    <w:basedOn w:val="DefaultParagraphFont"/>
+    <w:link w:val="Heading5"/>
     <w:uiPriority w:val="9"/>
     <w:rPr>
       <w:rFonts w:eastAsiaTheme="majorEastAsia" w:cstheme="majorBidi"/>
       <w:color w:val="0F4761" w:themeColor="accent1" w:themeShade="BF"/>
     </w:rPr>
   </w:style>
-  <w:style w:type="character" w:customStyle="1" w:styleId="60">
-    <w:name w:val="标题 6 字符"/>
-    <w:basedOn w:val="a0"/>
-    <w:link w:val="6"/>
+  <w:style w:type="character" w:customStyle="1" w:styleId="Heading6Char">
+    <w:name w:val="Heading 6 Char"/>
+    <w:basedOn w:val="DefaultParagraphFont"/>
+    <w:link w:val="Heading6"/>
     <w:uiPriority w:val="9"/>
     <w:rPr>
       <w:rFonts w:eastAsiaTheme="majorEastAsia" w:cstheme="majorBidi"/>
@@ -4163,20 +4205,20 @@
       <w:color w:val="595959" w:themeColor="text1" w:themeTint="A6"/>
     </w:rPr>
   </w:style>
-  <w:style w:type="character" w:customStyle="1" w:styleId="70">
-    <w:name w:val="标题 7 字符"/>
-    <w:basedOn w:val="a0"/>
-    <w:link w:val="7"/>
+  <w:style w:type="character" w:customStyle="1" w:styleId="Heading7Char">
+    <w:name w:val="Heading 7 Char"/>
+    <w:basedOn w:val="DefaultParagraphFont"/>
+    <w:link w:val="Heading7"/>
     <w:uiPriority w:val="9"/>
     <w:rPr>
       <w:rFonts w:eastAsiaTheme="majorEastAsia" w:cstheme="majorBidi"/>
       <w:color w:val="595959" w:themeColor="text1" w:themeTint="A6"/>
     </w:rPr>
   </w:style>
-  <w:style w:type="character" w:customStyle="1" w:styleId="80">
-    <w:name w:val="标题 8 字符"/>
-    <w:basedOn w:val="a0"/>
-    <w:link w:val="8"/>
+  <w:style w:type="character" w:customStyle="1" w:styleId="Heading8Char">
+    <w:name w:val="Heading 8 Char"/>
+    <w:basedOn w:val="DefaultParagraphFont"/>
+    <w:link w:val="Heading8"/>
     <w:uiPriority w:val="9"/>
     <w:rPr>
       <w:rFonts w:eastAsiaTheme="majorEastAsia" w:cstheme="majorBidi"/>
@@ -4185,20 +4227,20 @@
       <w:color w:val="272727" w:themeColor="text1" w:themeTint="D8"/>
     </w:rPr>
   </w:style>
-  <w:style w:type="character" w:customStyle="1" w:styleId="90">
-    <w:name w:val="标题 9 字符"/>
-    <w:basedOn w:val="a0"/>
-    <w:link w:val="9"/>
+  <w:style w:type="character" w:customStyle="1" w:styleId="Heading9Char">
+    <w:name w:val="Heading 9 Char"/>
+    <w:basedOn w:val="DefaultParagraphFont"/>
+    <w:link w:val="Heading9"/>
     <w:uiPriority w:val="9"/>
     <w:rPr>
       <w:rFonts w:eastAsiaTheme="majorEastAsia" w:cstheme="majorBidi"/>
       <w:color w:val="272727" w:themeColor="text1" w:themeTint="D8"/>
     </w:rPr>
   </w:style>
-  <w:style w:type="character" w:customStyle="1" w:styleId="a3">
-    <w:name w:val="标题 字符"/>
-    <w:basedOn w:val="a0"/>
-    <w:link w:val="a4"/>
+  <w:style w:type="character" w:customStyle="1" w:styleId="TitleChar">
+    <w:name w:val="Title Char"/>
+    <w:basedOn w:val="DefaultParagraphFont"/>
+    <w:link w:val="Title"/>
     <w:uiPriority w:val="10"/>
     <w:rPr>
       <w:rFonts w:asciiTheme="majorHAnsi" w:eastAsiaTheme="majorEastAsia" w:hAnsiTheme="majorHAnsi" w:cstheme="majorBidi"/>
@@ -4208,11 +4250,11 @@
       <w:szCs w:val="56"/>
     </w:rPr>
   </w:style>
-  <w:style w:type="paragraph" w:styleId="a4">
+  <w:style w:type="paragraph" w:styleId="Title">
     <w:name w:val="Title"/>
-    <w:basedOn w:val="a"/>
-    <w:next w:val="a"/>
-    <w:link w:val="a3"/>
+    <w:basedOn w:val="Normal"/>
+    <w:next w:val="Normal"/>
+    <w:link w:val="TitleChar"/>
     <w:uiPriority w:val="10"/>
     <w:qFormat/>
     <w:pPr>
@@ -4227,10 +4269,10 @@
       <w:szCs w:val="56"/>
     </w:rPr>
   </w:style>
-  <w:style w:type="character" w:customStyle="1" w:styleId="a5">
-    <w:name w:val="副标题 字符"/>
-    <w:basedOn w:val="a0"/>
-    <w:link w:val="a6"/>
+  <w:style w:type="character" w:customStyle="1" w:styleId="SubtitleChar">
+    <w:name w:val="Subtitle Char"/>
+    <w:basedOn w:val="DefaultParagraphFont"/>
+    <w:link w:val="Subtitle"/>
     <w:uiPriority w:val="11"/>
     <w:rPr>
       <w:rFonts w:eastAsiaTheme="majorEastAsia" w:cstheme="majorBidi"/>
@@ -4240,11 +4282,11 @@
       <w:szCs w:val="28"/>
     </w:rPr>
   </w:style>
-  <w:style w:type="paragraph" w:styleId="a6">
+  <w:style w:type="paragraph" w:styleId="Subtitle">
     <w:name w:val="Subtitle"/>
-    <w:basedOn w:val="a"/>
-    <w:next w:val="a"/>
-    <w:link w:val="a5"/>
+    <w:basedOn w:val="Normal"/>
+    <w:next w:val="Normal"/>
+    <w:link w:val="SubtitleChar"/>
     <w:uiPriority w:val="11"/>
     <w:qFormat/>
     <w:pPr>
@@ -4261,9 +4303,9 @@
       <w:szCs w:val="28"/>
     </w:rPr>
   </w:style>
-  <w:style w:type="character" w:styleId="a7">
+  <w:style w:type="character" w:styleId="IntenseEmphasis">
     <w:name w:val="Intense Emphasis"/>
-    <w:basedOn w:val="a0"/>
+    <w:basedOn w:val="DefaultParagraphFont"/>
     <w:uiPriority w:val="21"/>
     <w:qFormat/>
     <w:rPr>
@@ -4272,10 +4314,10 @@
       <w:color w:val="0F4761" w:themeColor="accent1" w:themeShade="BF"/>
     </w:rPr>
   </w:style>
-  <w:style w:type="character" w:customStyle="1" w:styleId="a8">
-    <w:name w:val="引用 字符"/>
-    <w:basedOn w:val="a0"/>
-    <w:link w:val="a9"/>
+  <w:style w:type="character" w:customStyle="1" w:styleId="QuoteChar">
+    <w:name w:val="Quote Char"/>
+    <w:basedOn w:val="DefaultParagraphFont"/>
+    <w:link w:val="Quote"/>
     <w:uiPriority w:val="29"/>
     <w:rPr>
       <w:i/>
@@ -4283,11 +4325,11 @@
       <w:color w:val="404040" w:themeColor="text1" w:themeTint="BF"/>
     </w:rPr>
   </w:style>
-  <w:style w:type="paragraph" w:styleId="a9">
+  <w:style w:type="paragraph" w:styleId="Quote">
     <w:name w:val="Quote"/>
-    <w:basedOn w:val="a"/>
-    <w:next w:val="a"/>
-    <w:link w:val="a8"/>
+    <w:basedOn w:val="Normal"/>
+    <w:next w:val="Normal"/>
+    <w:link w:val="QuoteChar"/>
     <w:uiPriority w:val="29"/>
     <w:qFormat/>
     <w:pPr>
@@ -4300,10 +4342,10 @@
       <w:color w:val="404040" w:themeColor="text1" w:themeTint="BF"/>
     </w:rPr>
   </w:style>
-  <w:style w:type="character" w:customStyle="1" w:styleId="aa">
-    <w:name w:val="明显引用 字符"/>
-    <w:basedOn w:val="a0"/>
-    <w:link w:val="ab"/>
+  <w:style w:type="character" w:customStyle="1" w:styleId="IntenseQuoteChar">
+    <w:name w:val="Intense Quote Char"/>
+    <w:basedOn w:val="DefaultParagraphFont"/>
+    <w:link w:val="IntenseQuote"/>
     <w:uiPriority w:val="30"/>
     <w:rPr>
       <w:i/>
@@ -4311,11 +4353,11 @@
       <w:color w:val="0F4761" w:themeColor="accent1" w:themeShade="BF"/>
     </w:rPr>
   </w:style>
-  <w:style w:type="paragraph" w:styleId="ab">
+  <w:style w:type="paragraph" w:styleId="IntenseQuote">
     <w:name w:val="Intense Quote"/>
-    <w:basedOn w:val="a"/>
-    <w:next w:val="a"/>
-    <w:link w:val="aa"/>
+    <w:basedOn w:val="Normal"/>
+    <w:next w:val="Normal"/>
+    <w:link w:val="IntenseQuoteChar"/>
     <w:uiPriority w:val="30"/>
     <w:qFormat/>
     <w:pPr>
@@ -4333,9 +4375,9 @@
       <w:color w:val="0F4761" w:themeColor="accent1" w:themeShade="BF"/>
     </w:rPr>
   </w:style>
-  <w:style w:type="character" w:styleId="ac">
+  <w:style w:type="character" w:styleId="IntenseReference">
     <w:name w:val="Intense Reference"/>
-    <w:basedOn w:val="a0"/>
+    <w:basedOn w:val="DefaultParagraphFont"/>
     <w:uiPriority w:val="32"/>
     <w:qFormat/>
     <w:rPr>
@@ -4346,9 +4388,9 @@
       <w:spacing w:val="5"/>
     </w:rPr>
   </w:style>
-  <w:style w:type="paragraph" w:styleId="ad">
+  <w:style w:type="paragraph" w:styleId="ListParagraph">
     <w:name w:val="List Paragraph"/>
-    <w:basedOn w:val="a"/>
+    <w:basedOn w:val="Normal"/>
     <w:uiPriority w:val="34"/>
     <w:qFormat/>
     <w:pPr>

</xml_diff>